<commit_message>
Template for journal article notes
</commit_message>
<xml_diff>
--- a/Notes/Template_Notes_JournalArticle.docx
+++ b/Notes/Template_Notes_JournalArticle.docx
@@ -27,167 +27,193 @@
       <w:pPr>
         <w:spacing w:after="60"/>
       </w:pPr>
-    </w:p>
-    <w:p>
-      <w:pPr>
-        <w:spacing w:after="60"/>
-      </w:pPr>
-      <w:r>
-        <w:t>Con</w:t>
-      </w:r>
-      <w:r>
-        <w:t>structs</w:t>
-      </w:r>
-    </w:p>
-    <w:p>
-      <w:pPr>
-        <w:spacing w:after="60"/>
-      </w:pPr>
-    </w:p>
-    <w:p>
-      <w:pPr>
-        <w:spacing w:after="60"/>
-      </w:pPr>
-      <w:r>
-        <w:t>Concepts</w:t>
-      </w:r>
-    </w:p>
-    <w:p>
-      <w:pPr>
-        <w:spacing w:after="60"/>
-      </w:pPr>
-    </w:p>
-    <w:p>
-      <w:pPr>
-        <w:spacing w:after="60"/>
-      </w:pPr>
-      <w:r>
-        <w:t>Operationalization</w:t>
-      </w:r>
-    </w:p>
-    <w:p>
-      <w:pPr>
-        <w:spacing w:after="60"/>
-      </w:pPr>
-    </w:p>
-    <w:p>
-      <w:pPr>
-        <w:spacing w:after="60"/>
-      </w:pPr>
-      <w:r>
-        <w:t>Theories and Frameworks</w:t>
-      </w:r>
-    </w:p>
-    <w:p>
-      <w:pPr>
-        <w:spacing w:after="60"/>
-      </w:pPr>
-    </w:p>
-    <w:p>
-      <w:pPr>
-        <w:spacing w:after="60"/>
-      </w:pPr>
-      <w:r>
-        <w:t>Claims</w:t>
-      </w:r>
-    </w:p>
-    <w:p>
-      <w:pPr>
-        <w:spacing w:after="60"/>
-      </w:pPr>
-    </w:p>
-    <w:p>
-      <w:pPr>
-        <w:spacing w:after="60"/>
-      </w:pPr>
-      <w:r>
-        <w:t>Sample Frame</w:t>
-      </w:r>
-    </w:p>
-    <w:p>
-      <w:pPr>
-        <w:spacing w:after="60"/>
-      </w:pPr>
-    </w:p>
-    <w:p>
-      <w:pPr>
-        <w:spacing w:after="60"/>
-      </w:pPr>
-      <w:r>
-        <w:t>Data Collection</w:t>
-      </w:r>
-    </w:p>
-    <w:p>
-      <w:pPr>
-        <w:spacing w:after="60"/>
-      </w:pPr>
-    </w:p>
-    <w:p>
-      <w:pPr>
-        <w:spacing w:after="60"/>
-      </w:pPr>
-      <w:r>
-        <w:t>Data</w:t>
-      </w:r>
-    </w:p>
-    <w:p>
-      <w:pPr>
-        <w:spacing w:after="60"/>
-      </w:pPr>
-    </w:p>
-    <w:p>
-      <w:pPr>
-        <w:spacing w:after="60"/>
-      </w:pPr>
-      <w:r>
-        <w:t>Analysis</w:t>
-      </w:r>
-    </w:p>
-    <w:p>
-      <w:pPr>
-        <w:spacing w:after="60"/>
-      </w:pPr>
-    </w:p>
-    <w:p>
-      <w:pPr>
-        <w:spacing w:after="60"/>
-      </w:pPr>
-      <w:r>
-        <w:t>Findings</w:t>
-      </w:r>
-    </w:p>
-    <w:p>
-      <w:pPr>
-        <w:spacing w:after="60"/>
-      </w:pPr>
-    </w:p>
-    <w:p>
-      <w:pPr>
-        <w:spacing w:after="60"/>
-      </w:pPr>
-      <w:r>
-        <w:t>Questions About the Research</w:t>
-      </w:r>
-    </w:p>
-    <w:p>
-      <w:pPr>
-        <w:spacing w:after="60"/>
-      </w:pPr>
-    </w:p>
-    <w:p>
-      <w:pPr>
-        <w:spacing w:after="60"/>
-      </w:pPr>
-      <w:r>
-        <w:t>Observations About the Research</w:t>
-      </w:r>
-    </w:p>
-    <w:p>
-      <w:pPr>
-        <w:spacing w:after="60"/>
-      </w:pPr>
       <w:bookmarkStart w:id="0" w:name="_GoBack"/>
       <w:bookmarkEnd w:id="0"/>
+    </w:p>
+    <w:p>
+      <w:pPr>
+        <w:spacing w:after="60"/>
+      </w:pPr>
+      <w:r>
+        <w:t>Con</w:t>
+      </w:r>
+      <w:r>
+        <w:t>structs</w:t>
+      </w:r>
+    </w:p>
+    <w:p>
+      <w:pPr>
+        <w:spacing w:after="60"/>
+      </w:pPr>
+    </w:p>
+    <w:p>
+      <w:pPr>
+        <w:spacing w:after="60"/>
+      </w:pPr>
+      <w:r>
+        <w:t>Concepts</w:t>
+      </w:r>
+    </w:p>
+    <w:p>
+      <w:pPr>
+        <w:spacing w:after="60"/>
+      </w:pPr>
+    </w:p>
+    <w:p>
+      <w:pPr>
+        <w:spacing w:after="60"/>
+      </w:pPr>
+      <w:r>
+        <w:t>Operationalization</w:t>
+      </w:r>
+    </w:p>
+    <w:p>
+      <w:pPr>
+        <w:spacing w:after="60"/>
+      </w:pPr>
+    </w:p>
+    <w:p>
+      <w:pPr>
+        <w:spacing w:after="60"/>
+      </w:pPr>
+      <w:r>
+        <w:t>Theories and Frameworks</w:t>
+      </w:r>
+    </w:p>
+    <w:p>
+      <w:pPr>
+        <w:spacing w:after="60"/>
+      </w:pPr>
+    </w:p>
+    <w:p>
+      <w:pPr>
+        <w:spacing w:after="60"/>
+      </w:pPr>
+      <w:r>
+        <w:t>Claims</w:t>
+      </w:r>
+    </w:p>
+    <w:p>
+      <w:pPr>
+        <w:spacing w:after="60"/>
+      </w:pPr>
+    </w:p>
+    <w:p>
+      <w:pPr>
+        <w:spacing w:after="60"/>
+      </w:pPr>
+      <w:r>
+        <w:t>Sample Frame</w:t>
+      </w:r>
+    </w:p>
+    <w:p>
+      <w:pPr>
+        <w:spacing w:after="60"/>
+      </w:pPr>
+    </w:p>
+    <w:p>
+      <w:pPr>
+        <w:spacing w:after="60"/>
+      </w:pPr>
+      <w:r>
+        <w:t>Data Collection</w:t>
+      </w:r>
+    </w:p>
+    <w:p>
+      <w:pPr>
+        <w:spacing w:after="60"/>
+      </w:pPr>
+    </w:p>
+    <w:p>
+      <w:pPr>
+        <w:spacing w:after="60"/>
+      </w:pPr>
+      <w:r>
+        <w:t>Data</w:t>
+      </w:r>
+    </w:p>
+    <w:p>
+      <w:pPr>
+        <w:spacing w:after="60"/>
+      </w:pPr>
+    </w:p>
+    <w:p>
+      <w:pPr>
+        <w:spacing w:after="60"/>
+      </w:pPr>
+      <w:r>
+        <w:t>Analysis</w:t>
+      </w:r>
+    </w:p>
+    <w:p>
+      <w:pPr>
+        <w:spacing w:after="60"/>
+      </w:pPr>
+    </w:p>
+    <w:p>
+      <w:pPr>
+        <w:spacing w:after="60"/>
+      </w:pPr>
+      <w:r>
+        <w:t>Findings</w:t>
+      </w:r>
+    </w:p>
+    <w:p>
+      <w:pPr>
+        <w:spacing w:after="60"/>
+      </w:pPr>
+    </w:p>
+    <w:p>
+      <w:pPr>
+        <w:spacing w:after="60"/>
+      </w:pPr>
+      <w:r>
+        <w:t>Implications</w:t>
+      </w:r>
+    </w:p>
+    <w:p>
+      <w:pPr>
+        <w:spacing w:after="60"/>
+      </w:pPr>
+    </w:p>
+    <w:p>
+      <w:pPr>
+        <w:spacing w:after="60"/>
+      </w:pPr>
+      <w:r>
+        <w:t>Limitations</w:t>
+      </w:r>
+    </w:p>
+    <w:p>
+      <w:pPr>
+        <w:spacing w:after="60"/>
+      </w:pPr>
+    </w:p>
+    <w:p>
+      <w:pPr>
+        <w:spacing w:after="60"/>
+      </w:pPr>
+      <w:r>
+        <w:t>Questions About the Research</w:t>
+      </w:r>
+    </w:p>
+    <w:p>
+      <w:pPr>
+        <w:spacing w:after="60"/>
+      </w:pPr>
+    </w:p>
+    <w:p>
+      <w:pPr>
+        <w:spacing w:after="60"/>
+      </w:pPr>
+      <w:r>
+        <w:t>Observations About the Research</w:t>
+      </w:r>
+    </w:p>
+    <w:p>
+      <w:pPr>
+        <w:spacing w:after="60"/>
+      </w:pPr>
     </w:p>
     <w:sectPr>
       <w:headerReference w:type="default" r:id="rId7"/>
@@ -336,29 +362,19 @@
       <w:pStyle w:val="Header"/>
     </w:pPr>
     <w:r>
-      <w:t xml:space="preserve">Lukasiewicz, K., </w:t>
-    </w:r>
-    <w:proofErr w:type="spellStart"/>
-    <w:r>
-      <w:t>Bahar</w:t>
-    </w:r>
-    <w:proofErr w:type="spellEnd"/>
-    <w:r>
-      <w:t xml:space="preserve">, O. S., Ali, S., </w:t>
-    </w:r>
-    <w:proofErr w:type="spellStart"/>
-    <w:r>
-      <w:t>Gopalan</w:t>
-    </w:r>
-    <w:proofErr w:type="spellEnd"/>
-    <w:r>
-      <w:t>, P., Parker, G., &amp; Hawkins, R.</w:t>
-    </w:r>
-    <w:r>
-      <w:t xml:space="preserve"> (2019). </w:t>
-    </w:r>
-    <w:r>
-      <w:t>Getting by in New York City: Bonding, Bridging and Linking Capital in Poverty-Impacted Neighborhoods</w:t>
+      <w:t>Author</w:t>
+    </w:r>
+    <w:r>
+      <w:t xml:space="preserve"> (</w:t>
+    </w:r>
+    <w:r>
+      <w:t>Year</w:t>
+    </w:r>
+    <w:r>
+      <w:t xml:space="preserve">). </w:t>
+    </w:r>
+    <w:r>
+      <w:t>Article title</w:t>
     </w:r>
     <w:r>
       <w:t xml:space="preserve">. </w:t>
@@ -367,10 +383,16 @@
       <w:rPr>
         <w:i/>
       </w:rPr>
-      <w:t>City &amp; Community</w:t>
-    </w:r>
-    <w:r>
-      <w:t xml:space="preserve"> 18(1), 280</w:t>
+      <w:t>Journal title</w:t>
+    </w:r>
+    <w:r>
+      <w:t xml:space="preserve"> volume(issue</w:t>
+    </w:r>
+    <w:r>
+      <w:t xml:space="preserve">), </w:t>
+    </w:r>
+    <w:r>
+      <w:t>pages</w:t>
     </w:r>
     <w:r>
       <w:t>.</w:t>

</xml_diff>